<commit_message>
Update Proof of implementing the code guidelines.docx
</commit_message>
<xml_diff>
--- a/INF[C]-Groep_3_software_Retro_Cinema/Team/Documents/Programming Concepts OODP/Proof of implementing the code guidelines.docx
+++ b/INF[C]-Groep_3_software_Retro_Cinema/Team/Documents/Programming Concepts OODP/Proof of implementing the code guidelines.docx
@@ -1418,7 +1418,7 @@
                     <pic:cNvPicPr/>
                   </pic:nvPicPr>
                   <pic:blipFill>
-                    <a:blip r:embed="rId10">
+                    <a:blip r:embed="rId9">
                       <a:extLst>
                         <a:ext uri="{28A0092B-C50C-407E-A947-70E740481C1C}">
                           <a14:useLocalDpi xmlns:a14="http://schemas.microsoft.com/office/drawing/2010/main" val="0"/>
@@ -1494,7 +1494,15 @@
         <w:t xml:space="preserve">maakt van 2 fields om de </w:t>
       </w:r>
       <w:r>
-        <w:t>film korting te geven en hoeveel uur van te voren de korting moet starten.</w:t>
+        <w:t xml:space="preserve">film korting te geven en hoeveel uur van </w:t>
+      </w:r>
+      <w:proofErr w:type="gramStart"/>
+      <w:r>
+        <w:t>te voren</w:t>
+      </w:r>
+      <w:proofErr w:type="gramEnd"/>
+      <w:r>
+        <w:t xml:space="preserve"> de korting moet starten.</w:t>
       </w:r>
     </w:p>
     <w:p/>
@@ -1542,7 +1550,7 @@
           <w:noProof/>
         </w:rPr>
         <w:drawing>
-          <wp:inline distT="0" distB="0" distL="0" distR="0" wp14:anchorId="0D8F2630" wp14:editId="2D7599B6">
+          <wp:inline distT="0" distB="0" distL="0" distR="0" wp14:anchorId="0D8F2630" wp14:editId="6C40835E">
             <wp:extent cx="5762626" cy="1485900"/>
             <wp:effectExtent l="0" t="0" r="0" b="0"/>
             <wp:docPr id="2135639331" name="Picture 2135639331"/>
@@ -1557,7 +1565,7 @@
                     <pic:cNvPicPr/>
                   </pic:nvPicPr>
                   <pic:blipFill>
-                    <a:blip r:embed="rId11" cstate="print">
+                    <a:blip r:embed="rId10" cstate="print">
                       <a:extLst>
                         <a:ext uri="{28A0092B-C50C-407E-A947-70E740481C1C}">
                           <a14:useLocalDpi xmlns:a14="http://schemas.microsoft.com/office/drawing/2010/main" val="0"/>
@@ -1586,7 +1594,23 @@
     </w:p>
     <w:p>
       <w:r>
-        <w:t>Gebruikt om de list te sorteren ipv een for loop</w:t>
+        <w:t xml:space="preserve">Gebruikt om de list te sorteren </w:t>
+      </w:r>
+      <w:proofErr w:type="spellStart"/>
+      <w:r>
+        <w:t>ipv</w:t>
+      </w:r>
+      <w:proofErr w:type="spellEnd"/>
+      <w:r>
+        <w:t xml:space="preserve"> een </w:t>
+      </w:r>
+      <w:proofErr w:type="spellStart"/>
+      <w:r>
+        <w:t>for</w:t>
+      </w:r>
+      <w:proofErr w:type="spellEnd"/>
+      <w:r>
+        <w:t xml:space="preserve"> loop</w:t>
       </w:r>
       <w:r>
         <w:t>, want het is makkelijker.</w:t>
@@ -1599,9 +1623,14 @@
       </w:pPr>
       <w:bookmarkStart w:id="2" w:name="_Toc167714750"/>
       <w:r>
-        <w:t>Acces modifiers</w:t>
+        <w:t xml:space="preserve">Acces </w:t>
+      </w:r>
+      <w:proofErr w:type="spellStart"/>
+      <w:r>
+        <w:t>modifiers</w:t>
       </w:r>
       <w:bookmarkEnd w:id="2"/>
+      <w:proofErr w:type="spellEnd"/>
     </w:p>
     <w:p>
       <w:pPr>
@@ -1618,6 +1647,92 @@
             <wp:extent cx="5760720" cy="1445895"/>
             <wp:effectExtent l="0" t="0" r="0" b="1905"/>
             <wp:docPr id="1" name="Afbeelding 1"/>
+            <wp:cNvGraphicFramePr>
+              <a:graphicFrameLocks xmlns:a="http://schemas.openxmlformats.org/drawingml/2006/main" noChangeAspect="1"/>
+            </wp:cNvGraphicFramePr>
+            <a:graphic xmlns:a="http://schemas.openxmlformats.org/drawingml/2006/main">
+              <a:graphicData uri="http://schemas.openxmlformats.org/drawingml/2006/picture">
+                <pic:pic xmlns:pic="http://schemas.openxmlformats.org/drawingml/2006/picture">
+                  <pic:nvPicPr>
+                    <pic:cNvPr id="1" name=""/>
+                    <pic:cNvPicPr/>
+                  </pic:nvPicPr>
+                  <pic:blipFill>
+                    <a:blip r:embed="rId11"/>
+                    <a:stretch>
+                      <a:fillRect/>
+                    </a:stretch>
+                  </pic:blipFill>
+                  <pic:spPr>
+                    <a:xfrm>
+                      <a:off x="0" y="0"/>
+                      <a:ext cx="5760720" cy="1445895"/>
+                    </a:xfrm>
+                    <a:prstGeom prst="rect">
+                      <a:avLst/>
+                    </a:prstGeom>
+                  </pic:spPr>
+                </pic:pic>
+              </a:graphicData>
+            </a:graphic>
+          </wp:inline>
+        </w:drawing>
+      </w:r>
+    </w:p>
+    <w:p>
+      <w:r>
+        <w:t xml:space="preserve">Sommige </w:t>
+      </w:r>
+      <w:r>
+        <w:t xml:space="preserve">variabele zijn hier private, </w:t>
+      </w:r>
+      <w:r>
+        <w:t>zodat ze niet in andere files gebruikt kunnen worden en alleen in de file zelf.</w:t>
+      </w:r>
+      <w:r>
+        <w:t xml:space="preserve"> Dit brengt </w:t>
+      </w:r>
+      <w:proofErr w:type="spellStart"/>
+      <w:r>
+        <w:t>visuel</w:t>
+      </w:r>
+      <w:proofErr w:type="spellEnd"/>
+      <w:r>
+        <w:t xml:space="preserve"> </w:t>
+      </w:r>
+      <w:r>
+        <w:t>duidelijkheid voor ons.</w:t>
+      </w:r>
+    </w:p>
+    <w:p>
+      <w:pPr>
+        <w:pStyle w:val="Heading1"/>
+      </w:pPr>
+      <w:bookmarkStart w:id="3" w:name="_Toc167714751"/>
+      <w:proofErr w:type="spellStart"/>
+      <w:r>
+        <w:lastRenderedPageBreak/>
+        <w:t>Properties</w:t>
+      </w:r>
+      <w:bookmarkEnd w:id="3"/>
+      <w:proofErr w:type="spellEnd"/>
+    </w:p>
+    <w:p>
+      <w:pPr>
+        <w:rPr>
+          <w:lang w:val="en-GB"/>
+        </w:rPr>
+      </w:pPr>
+      <w:r>
+        <w:rPr>
+          <w:noProof/>
+          <w:lang w:val="en-GB"/>
+        </w:rPr>
+        <w:drawing>
+          <wp:inline distT="0" distB="0" distL="0" distR="0" wp14:anchorId="0AE17108" wp14:editId="2576F842">
+            <wp:extent cx="5760720" cy="2999740"/>
+            <wp:effectExtent l="0" t="0" r="0" b="0"/>
+            <wp:docPr id="7" name="Afbeelding 7"/>
             <wp:cNvGraphicFramePr>
               <a:graphicFrameLocks xmlns:a="http://schemas.openxmlformats.org/drawingml/2006/main" noChangeAspect="1"/>
             </wp:cNvGraphicFramePr>
@@ -1637,7 +1752,7 @@
                   <pic:spPr>
                     <a:xfrm>
                       <a:off x="0" y="0"/>
-                      <a:ext cx="5760720" cy="1445895"/>
+                      <a:ext cx="5760720" cy="2999740"/>
                     </a:xfrm>
                     <a:prstGeom prst="rect">
                       <a:avLst/>
@@ -1652,31 +1767,51 @@
     </w:p>
     <w:p>
       <w:r>
-        <w:t xml:space="preserve">Sommige </w:t>
-      </w:r>
-      <w:r>
-        <w:t xml:space="preserve">variabele zijn hier private, </w:t>
-      </w:r>
-      <w:r>
-        <w:t>zodat ze niet in andere files gebruikt kunnen worden en alleen in de file zelf.</w:t>
-      </w:r>
-      <w:r>
-        <w:t xml:space="preserve"> Dit brengt visuel </w:t>
-      </w:r>
-      <w:r>
-        <w:t>duidelijkheid voor ons.</w:t>
+        <w:t xml:space="preserve">Dit is nodig </w:t>
+      </w:r>
+      <w:r>
+        <w:t xml:space="preserve">om de informatie in correct format in </w:t>
+      </w:r>
+      <w:proofErr w:type="spellStart"/>
+      <w:r>
+        <w:t>Json</w:t>
+      </w:r>
+      <w:proofErr w:type="spellEnd"/>
+      <w:r>
+        <w:t xml:space="preserve"> te zetten. </w:t>
+      </w:r>
+      <w:proofErr w:type="spellStart"/>
+      <w:r>
+        <w:rPr>
+          <w:lang w:val="en-GB"/>
+        </w:rPr>
+        <w:t>Dit</w:t>
+      </w:r>
+      <w:proofErr w:type="spellEnd"/>
+      <w:r>
+        <w:rPr>
+          <w:lang w:val="en-GB"/>
+        </w:rPr>
+        <w:t xml:space="preserve"> is het account object</w:t>
+      </w:r>
+      <w:r>
+        <w:rPr>
+          <w:lang w:val="en-GB"/>
+        </w:rPr>
+        <w:t>.</w:t>
       </w:r>
     </w:p>
     <w:p>
       <w:pPr>
         <w:pStyle w:val="Heading1"/>
       </w:pPr>
-      <w:bookmarkStart w:id="3" w:name="_Toc167714751"/>
-      <w:r>
-        <w:lastRenderedPageBreak/>
-        <w:t>Properties</w:t>
-      </w:r>
-      <w:bookmarkEnd w:id="3"/>
+      <w:bookmarkStart w:id="4" w:name="_Toc167714752"/>
+      <w:proofErr w:type="spellStart"/>
+      <w:r>
+        <w:t>Tuples</w:t>
+      </w:r>
+      <w:bookmarkEnd w:id="4"/>
+      <w:proofErr w:type="spellEnd"/>
     </w:p>
     <w:p>
       <w:pPr>
@@ -1690,10 +1825,10 @@
           <w:lang w:val="en-GB"/>
         </w:rPr>
         <w:drawing>
-          <wp:inline distT="0" distB="0" distL="0" distR="0" wp14:anchorId="0AE17108" wp14:editId="2576F842">
-            <wp:extent cx="5760720" cy="2999740"/>
+          <wp:inline distT="0" distB="0" distL="0" distR="0" wp14:anchorId="1EE202B2" wp14:editId="1AFF68D5">
+            <wp:extent cx="5760720" cy="310515"/>
             <wp:effectExtent l="0" t="0" r="0" b="0"/>
-            <wp:docPr id="7" name="Afbeelding 7"/>
+            <wp:docPr id="8" name="Afbeelding 8"/>
             <wp:cNvGraphicFramePr>
               <a:graphicFrameLocks xmlns:a="http://schemas.openxmlformats.org/drawingml/2006/main" noChangeAspect="1"/>
             </wp:cNvGraphicFramePr>
@@ -1713,84 +1848,6 @@
                   <pic:spPr>
                     <a:xfrm>
                       <a:off x="0" y="0"/>
-                      <a:ext cx="5760720" cy="2999740"/>
-                    </a:xfrm>
-                    <a:prstGeom prst="rect">
-                      <a:avLst/>
-                    </a:prstGeom>
-                  </pic:spPr>
-                </pic:pic>
-              </a:graphicData>
-            </a:graphic>
-          </wp:inline>
-        </w:drawing>
-      </w:r>
-    </w:p>
-    <w:p>
-      <w:r>
-        <w:t xml:space="preserve">Dit is nodig </w:t>
-      </w:r>
-      <w:r>
-        <w:t xml:space="preserve">om de informatie in correct format in Json te zetten. </w:t>
-      </w:r>
-      <w:r>
-        <w:rPr>
-          <w:lang w:val="en-GB"/>
-        </w:rPr>
-        <w:t>Dit is het account object</w:t>
-      </w:r>
-      <w:r>
-        <w:rPr>
-          <w:lang w:val="en-GB"/>
-        </w:rPr>
-        <w:t>.</w:t>
-      </w:r>
-    </w:p>
-    <w:p>
-      <w:pPr>
-        <w:pStyle w:val="Heading1"/>
-      </w:pPr>
-      <w:bookmarkStart w:id="4" w:name="_Toc167714752"/>
-      <w:r>
-        <w:t>Tuples</w:t>
-      </w:r>
-      <w:bookmarkEnd w:id="4"/>
-    </w:p>
-    <w:p>
-      <w:pPr>
-        <w:rPr>
-          <w:lang w:val="en-GB"/>
-        </w:rPr>
-      </w:pPr>
-      <w:r>
-        <w:rPr>
-          <w:noProof/>
-          <w:lang w:val="en-GB"/>
-        </w:rPr>
-        <w:drawing>
-          <wp:inline distT="0" distB="0" distL="0" distR="0" wp14:anchorId="1EE202B2" wp14:editId="1AFF68D5">
-            <wp:extent cx="5760720" cy="310515"/>
-            <wp:effectExtent l="0" t="0" r="0" b="0"/>
-            <wp:docPr id="8" name="Afbeelding 8"/>
-            <wp:cNvGraphicFramePr>
-              <a:graphicFrameLocks xmlns:a="http://schemas.openxmlformats.org/drawingml/2006/main" noChangeAspect="1"/>
-            </wp:cNvGraphicFramePr>
-            <a:graphic xmlns:a="http://schemas.openxmlformats.org/drawingml/2006/main">
-              <a:graphicData uri="http://schemas.openxmlformats.org/drawingml/2006/picture">
-                <pic:pic xmlns:pic="http://schemas.openxmlformats.org/drawingml/2006/picture">
-                  <pic:nvPicPr>
-                    <pic:cNvPr id="1" name=""/>
-                    <pic:cNvPicPr/>
-                  </pic:nvPicPr>
-                  <pic:blipFill>
-                    <a:blip r:embed="rId14"/>
-                    <a:stretch>
-                      <a:fillRect/>
-                    </a:stretch>
-                  </pic:blipFill>
-                  <pic:spPr>
-                    <a:xfrm>
-                      <a:off x="0" y="0"/>
                       <a:ext cx="5760720" cy="310515"/>
                     </a:xfrm>
                     <a:prstGeom prst="rect">
@@ -1809,7 +1866,133 @@
         <w:rPr>
           <w:lang w:val="en-GB"/>
         </w:rPr>
-        <w:t>We hadden een functie nodig die 2 dingen returnen dus gebruikte we in AddAccount de tuple.</w:t>
+        <w:t xml:space="preserve">We </w:t>
+      </w:r>
+      <w:proofErr w:type="spellStart"/>
+      <w:r>
+        <w:rPr>
+          <w:lang w:val="en-GB"/>
+        </w:rPr>
+        <w:t>hadden</w:t>
+      </w:r>
+      <w:proofErr w:type="spellEnd"/>
+      <w:r>
+        <w:rPr>
+          <w:lang w:val="en-GB"/>
+        </w:rPr>
+        <w:t xml:space="preserve"> </w:t>
+      </w:r>
+      <w:proofErr w:type="spellStart"/>
+      <w:r>
+        <w:rPr>
+          <w:lang w:val="en-GB"/>
+        </w:rPr>
+        <w:t>een</w:t>
+      </w:r>
+      <w:proofErr w:type="spellEnd"/>
+      <w:r>
+        <w:rPr>
+          <w:lang w:val="en-GB"/>
+        </w:rPr>
+        <w:t xml:space="preserve"> </w:t>
+      </w:r>
+      <w:proofErr w:type="spellStart"/>
+      <w:r>
+        <w:rPr>
+          <w:lang w:val="en-GB"/>
+        </w:rPr>
+        <w:t>functie</w:t>
+      </w:r>
+      <w:proofErr w:type="spellEnd"/>
+      <w:r>
+        <w:rPr>
+          <w:lang w:val="en-GB"/>
+        </w:rPr>
+        <w:t xml:space="preserve"> </w:t>
+      </w:r>
+      <w:proofErr w:type="spellStart"/>
+      <w:r>
+        <w:rPr>
+          <w:lang w:val="en-GB"/>
+        </w:rPr>
+        <w:t>nodig</w:t>
+      </w:r>
+      <w:proofErr w:type="spellEnd"/>
+      <w:r>
+        <w:rPr>
+          <w:lang w:val="en-GB"/>
+        </w:rPr>
+        <w:t xml:space="preserve"> die 2 </w:t>
+      </w:r>
+      <w:proofErr w:type="spellStart"/>
+      <w:r>
+        <w:rPr>
+          <w:lang w:val="en-GB"/>
+        </w:rPr>
+        <w:t>dingen</w:t>
+      </w:r>
+      <w:proofErr w:type="spellEnd"/>
+      <w:r>
+        <w:rPr>
+          <w:lang w:val="en-GB"/>
+        </w:rPr>
+        <w:t xml:space="preserve"> </w:t>
+      </w:r>
+      <w:proofErr w:type="spellStart"/>
+      <w:r>
+        <w:rPr>
+          <w:lang w:val="en-GB"/>
+        </w:rPr>
+        <w:t>returnen</w:t>
+      </w:r>
+      <w:proofErr w:type="spellEnd"/>
+      <w:r>
+        <w:rPr>
+          <w:lang w:val="en-GB"/>
+        </w:rPr>
+        <w:t xml:space="preserve"> </w:t>
+      </w:r>
+      <w:proofErr w:type="spellStart"/>
+      <w:r>
+        <w:rPr>
+          <w:lang w:val="en-GB"/>
+        </w:rPr>
+        <w:t>dus</w:t>
+      </w:r>
+      <w:proofErr w:type="spellEnd"/>
+      <w:r>
+        <w:rPr>
+          <w:lang w:val="en-GB"/>
+        </w:rPr>
+        <w:t xml:space="preserve"> </w:t>
+      </w:r>
+      <w:proofErr w:type="spellStart"/>
+      <w:r>
+        <w:rPr>
+          <w:lang w:val="en-GB"/>
+        </w:rPr>
+        <w:t>gebruikte</w:t>
+      </w:r>
+      <w:proofErr w:type="spellEnd"/>
+      <w:r>
+        <w:rPr>
+          <w:lang w:val="en-GB"/>
+        </w:rPr>
+        <w:t xml:space="preserve"> we in </w:t>
+      </w:r>
+      <w:proofErr w:type="spellStart"/>
+      <w:r>
+        <w:rPr>
+          <w:lang w:val="en-GB"/>
+        </w:rPr>
+        <w:t>AddAccount</w:t>
+      </w:r>
+      <w:proofErr w:type="spellEnd"/>
+      <w:r>
+        <w:rPr>
+          <w:lang w:val="en-GB"/>
+        </w:rPr>
+        <w:t xml:space="preserve"> de tuple.</w:t>
       </w:r>
     </w:p>
     <w:p/>
@@ -1844,7 +2027,7 @@
                     <pic:cNvPicPr/>
                   </pic:nvPicPr>
                   <pic:blipFill>
-                    <a:blip r:embed="rId15"/>
+                    <a:blip r:embed="rId14"/>
                     <a:stretch>
                       <a:fillRect/>
                     </a:stretch>
@@ -1941,7 +2124,7 @@
                     <pic:cNvPicPr/>
                   </pic:nvPicPr>
                   <pic:blipFill>
-                    <a:blip r:embed="rId16">
+                    <a:blip r:embed="rId15">
                       <a:extLst>
                         <a:ext uri="{28A0092B-C50C-407E-A947-70E740481C1C}">
                           <a14:useLocalDpi xmlns:a14="http://schemas.microsoft.com/office/drawing/2010/main" val="0"/>
@@ -2028,7 +2211,23 @@
         </w:tabs>
       </w:pPr>
       <w:r>
-        <w:t>Hier word teen if statement gebruikt om</w:t>
+        <w:t xml:space="preserve">Hier </w:t>
+      </w:r>
+      <w:proofErr w:type="gramStart"/>
+      <w:r>
+        <w:t>word</w:t>
+      </w:r>
+      <w:proofErr w:type="gramEnd"/>
+      <w:r>
+        <w:t xml:space="preserve"> teen </w:t>
+      </w:r>
+      <w:proofErr w:type="spellStart"/>
+      <w:r>
+        <w:t>if</w:t>
+      </w:r>
+      <w:proofErr w:type="spellEnd"/>
+      <w:r>
+        <w:t xml:space="preserve"> statement gebruikt om</w:t>
       </w:r>
       <w:r>
         <w:t xml:space="preserve"> te kijken of de user password klop</w:t>
@@ -2121,7 +2320,7 @@
           <w:noProof/>
         </w:rPr>
         <w:drawing>
-          <wp:anchor distT="0" distB="0" distL="114300" distR="114300" simplePos="0" relativeHeight="251658242" behindDoc="0" locked="0" layoutInCell="1" allowOverlap="1" wp14:anchorId="1BEBD189" wp14:editId="39684BE7">
+          <wp:anchor distT="0" distB="0" distL="114300" distR="114300" simplePos="0" relativeHeight="251658242" behindDoc="0" locked="0" layoutInCell="1" allowOverlap="1" wp14:anchorId="1BEBD189" wp14:editId="159E12B6">
             <wp:simplePos x="0" y="0"/>
             <wp:positionH relativeFrom="margin">
               <wp:align>right</wp:align>
@@ -2144,7 +2343,7 @@
                     <pic:cNvPicPr/>
                   </pic:nvPicPr>
                   <pic:blipFill rotWithShape="1">
-                    <a:blip r:embed="rId17" cstate="print">
+                    <a:blip r:embed="rId16" cstate="print">
                       <a:extLst>
                         <a:ext uri="{28A0092B-C50C-407E-A947-70E740481C1C}">
                           <a14:useLocalDpi xmlns:a14="http://schemas.microsoft.com/office/drawing/2010/main" val="0"/>
@@ -2213,7 +2412,15 @@
         <w:t xml:space="preserve">t </w:t>
       </w:r>
       <w:r>
-        <w:t>een for loop gebr</w:t>
+        <w:t xml:space="preserve">een </w:t>
+      </w:r>
+      <w:proofErr w:type="spellStart"/>
+      <w:r>
+        <w:t>for</w:t>
+      </w:r>
+      <w:proofErr w:type="spellEnd"/>
+      <w:r>
+        <w:t xml:space="preserve"> loop gebr</w:t>
       </w:r>
       <w:r>
         <w:t xml:space="preserve">uikt om de </w:t>
@@ -2225,7 +2432,15 @@
         <w:t xml:space="preserve">Het werkt zo: stel je voor de zaal bestaat uit 400 stoelen, dan zijn er 20 rijen en 20 kolommen. De 20 </w:t>
       </w:r>
       <w:r>
-        <w:t xml:space="preserve">rijen wordt door 2 gedeeld (dus 10) en de antwoord daar op wordt door 2 gedeeld (dus 5) dan doe </w:t>
+        <w:t xml:space="preserve">rijen wordt door 2 gedeeld (dus 10) en </w:t>
+      </w:r>
+      <w:proofErr w:type="gramStart"/>
+      <w:r>
+        <w:t>de antwoord</w:t>
+      </w:r>
+      <w:proofErr w:type="gramEnd"/>
+      <w:r>
+        <w:t xml:space="preserve"> daar op wordt door 2 gedeeld (dus 5) dan doe </w:t>
       </w:r>
       <w:r>
         <w:t>10-5 en 10+5 dan heb je de 1</w:t>
@@ -2309,7 +2524,7 @@
                     <pic:cNvPicPr/>
                   </pic:nvPicPr>
                   <pic:blipFill rotWithShape="1">
-                    <a:blip r:embed="rId18"/>
+                    <a:blip r:embed="rId17"/>
                     <a:srcRect l="18219" t="15949" r="6555"/>
                     <a:stretch/>
                   </pic:blipFill>
@@ -2376,10 +2591,42 @@
         <w:t>Hier worden 2 list g</w:t>
       </w:r>
       <w:r>
-        <w:t xml:space="preserve">ebruikt namelijk de firstrow en middleseats. De firstrow wordt gebruikt </w:t>
-      </w:r>
-      <w:r>
-        <w:t>zodat de for loop goed kan functioneren.</w:t>
+        <w:t xml:space="preserve">ebruikt namelijk de </w:t>
+      </w:r>
+      <w:proofErr w:type="spellStart"/>
+      <w:r>
+        <w:t>firstrow</w:t>
+      </w:r>
+      <w:proofErr w:type="spellEnd"/>
+      <w:r>
+        <w:t xml:space="preserve"> en </w:t>
+      </w:r>
+      <w:proofErr w:type="spellStart"/>
+      <w:r>
+        <w:t>middleseats</w:t>
+      </w:r>
+      <w:proofErr w:type="spellEnd"/>
+      <w:r>
+        <w:t xml:space="preserve">. De </w:t>
+      </w:r>
+      <w:proofErr w:type="spellStart"/>
+      <w:r>
+        <w:t>firstrow</w:t>
+      </w:r>
+      <w:proofErr w:type="spellEnd"/>
+      <w:r>
+        <w:t xml:space="preserve"> wordt gebruikt </w:t>
+      </w:r>
+      <w:r>
+        <w:t xml:space="preserve">zodat de </w:t>
+      </w:r>
+      <w:proofErr w:type="spellStart"/>
+      <w:r>
+        <w:t>for</w:t>
+      </w:r>
+      <w:proofErr w:type="spellEnd"/>
+      <w:r>
+        <w:t xml:space="preserve"> loop goed kan functioneren.</w:t>
       </w:r>
     </w:p>
     <w:p/>
@@ -2435,7 +2682,7 @@
                     <pic:cNvPicPr/>
                   </pic:nvPicPr>
                   <pic:blipFill rotWithShape="1">
-                    <a:blip r:embed="rId19"/>
+                    <a:blip r:embed="rId18"/>
                     <a:srcRect l="20290" t="9325"/>
                     <a:stretch/>
                   </pic:blipFill>
@@ -2474,10 +2721,26 @@
     <w:p/>
     <w:p>
       <w:r>
-        <w:t>Hier word teen met</w:t>
-      </w:r>
-      <w:r>
-        <w:t>hod gebruikt om de film prijs te krijgen.</w:t>
+        <w:t xml:space="preserve">Hier </w:t>
+      </w:r>
+      <w:proofErr w:type="gramStart"/>
+      <w:r>
+        <w:t>word</w:t>
+      </w:r>
+      <w:proofErr w:type="gramEnd"/>
+      <w:r>
+        <w:t xml:space="preserve"> teen </w:t>
+      </w:r>
+      <w:proofErr w:type="spellStart"/>
+      <w:r>
+        <w:t>met</w:t>
+      </w:r>
+      <w:r>
+        <w:t>hod</w:t>
+      </w:r>
+      <w:proofErr w:type="spellEnd"/>
+      <w:r>
+        <w:t xml:space="preserve"> gebruikt om de film prijs te krijgen.</w:t>
       </w:r>
     </w:p>
     <w:p/>
@@ -2496,10 +2759,12 @@
         <w:jc w:val="center"/>
       </w:pPr>
       <w:bookmarkStart w:id="10" w:name="_Toc167714758"/>
+      <w:proofErr w:type="spellStart"/>
       <w:r>
         <w:t>Constructor</w:t>
       </w:r>
       <w:bookmarkEnd w:id="10"/>
+      <w:proofErr w:type="spellEnd"/>
     </w:p>
     <w:p>
       <w:r>
@@ -2530,7 +2795,7 @@
                     <pic:cNvPicPr/>
                   </pic:nvPicPr>
                   <pic:blipFill rotWithShape="1">
-                    <a:blip r:embed="rId20"/>
+                    <a:blip r:embed="rId19"/>
                     <a:srcRect l="19186" t="11043" r="1519" b="42324"/>
                     <a:stretch/>
                   </pic:blipFill>
@@ -2569,7 +2834,23 @@
     <w:p/>
     <w:p>
       <w:r>
-        <w:t>Hier word teen constructor gebrui</w:t>
+        <w:t xml:space="preserve">Hier </w:t>
+      </w:r>
+      <w:proofErr w:type="gramStart"/>
+      <w:r>
+        <w:t>word</w:t>
+      </w:r>
+      <w:proofErr w:type="gramEnd"/>
+      <w:r>
+        <w:t xml:space="preserve"> teen </w:t>
+      </w:r>
+      <w:proofErr w:type="spellStart"/>
+      <w:r>
+        <w:t>constructor</w:t>
+      </w:r>
+      <w:proofErr w:type="spellEnd"/>
+      <w:r>
+        <w:t xml:space="preserve"> gebrui</w:t>
       </w:r>
       <w:r>
         <w:t xml:space="preserve">kt om </w:t>
@@ -2705,7 +2986,7 @@
                     <pic:cNvPicPr/>
                   </pic:nvPicPr>
                   <pic:blipFill rotWithShape="1">
-                    <a:blip r:embed="rId21"/>
+                    <a:blip r:embed="rId20"/>
                     <a:srcRect l="20485" t="12518" b="46507"/>
                     <a:stretch/>
                   </pic:blipFill>
@@ -2779,7 +3060,23 @@
         <w:t>Hier worden fields g</w:t>
       </w:r>
       <w:r>
-        <w:t>ebruikt om informatie over de zaal en film te kunnen onderscheiden en zo een een digitale kaartje te printen met de informatie over zijn reservatie.</w:t>
+        <w:t xml:space="preserve">ebruikt om informatie over de zaal en film te kunnen onderscheiden en zo een </w:t>
+      </w:r>
+      <w:proofErr w:type="spellStart"/>
+      <w:r>
+        <w:t>een</w:t>
+      </w:r>
+      <w:proofErr w:type="spellEnd"/>
+      <w:r>
+        <w:t xml:space="preserve"> </w:t>
+      </w:r>
+      <w:proofErr w:type="gramStart"/>
+      <w:r>
+        <w:t>digitale</w:t>
+      </w:r>
+      <w:proofErr w:type="gramEnd"/>
+      <w:r>
+        <w:t xml:space="preserve"> kaartje te printen met de informatie over zijn reservatie.</w:t>
       </w:r>
     </w:p>
     <w:p/>
@@ -2800,10 +3097,12 @@
         <w:jc w:val="center"/>
       </w:pPr>
       <w:bookmarkStart w:id="12" w:name="_Toc167714760"/>
+      <w:proofErr w:type="spellStart"/>
       <w:r>
         <w:t>Methods</w:t>
       </w:r>
       <w:bookmarkEnd w:id="12"/>
+      <w:proofErr w:type="spellEnd"/>
     </w:p>
     <w:p/>
     <w:p>
@@ -2835,7 +3134,7 @@
                     <pic:cNvPicPr/>
                   </pic:nvPicPr>
                   <pic:blipFill rotWithShape="1">
-                    <a:blip r:embed="rId22"/>
+                    <a:blip r:embed="rId21"/>
                     <a:srcRect l="19324" t="37788" b="41105"/>
                     <a:stretch/>
                   </pic:blipFill>
@@ -2875,13 +3174,29 @@
     <w:p/>
     <w:p>
       <w:r>
-        <w:t>Hier wordt een method ge</w:t>
+        <w:t xml:space="preserve">Hier wordt een </w:t>
+      </w:r>
+      <w:proofErr w:type="spellStart"/>
+      <w:r>
+        <w:t>method</w:t>
+      </w:r>
+      <w:proofErr w:type="spellEnd"/>
+      <w:r>
+        <w:t xml:space="preserve"> ge</w:t>
       </w:r>
       <w:r>
         <w:t>bruikt om rando</w:t>
       </w:r>
       <w:r>
-        <w:t>m getallen te creëren maar de eerste getal is nooit random maar die wordt steeds met 1 opgeteld.</w:t>
+        <w:t xml:space="preserve">m getallen te creëren maar </w:t>
+      </w:r>
+      <w:proofErr w:type="gramStart"/>
+      <w:r>
+        <w:t>de eerste getal</w:t>
+      </w:r>
+      <w:proofErr w:type="gramEnd"/>
+      <w:r>
+        <w:t xml:space="preserve"> is nooit random maar die wordt steeds met 1 opgeteld.</w:t>
       </w:r>
     </w:p>
     <w:p/>
@@ -3048,7 +3363,7 @@
                     <pic:cNvPicPr/>
                   </pic:nvPicPr>
                   <pic:blipFill rotWithShape="1">
-                    <a:blip r:embed="rId23"/>
+                    <a:blip r:embed="rId22"/>
                     <a:srcRect l="17529" t="16441" b="24422"/>
                     <a:stretch/>
                   </pic:blipFill>
@@ -3088,19 +3403,136 @@
           <w:lang w:val="en-GB"/>
         </w:rPr>
       </w:pPr>
+    </w:p>
+    <w:p>
+      <w:r>
+        <w:t>Hier is een object g</w:t>
+      </w:r>
+      <w:r>
+        <w:t xml:space="preserve">emaakt van de class </w:t>
+      </w:r>
+      <w:proofErr w:type="spellStart"/>
+      <w:r>
+        <w:t>Showings</w:t>
+      </w:r>
+      <w:proofErr w:type="spellEnd"/>
+      <w:r>
+        <w:t xml:space="preserve"> om zo de films </w:t>
+      </w:r>
+      <w:r>
+        <w:t>beter te kunnen detailleren.</w:t>
+      </w:r>
+    </w:p>
+    <w:p>
+      <w:pPr>
+        <w:pStyle w:val="Heading1"/>
+        <w:jc w:val="center"/>
+        <w:rPr>
+          <w:lang w:val="en-GB"/>
+        </w:rPr>
+      </w:pPr>
+      <w:bookmarkStart w:id="14" w:name="_Toc167714762"/>
+      <w:r>
+        <w:rPr>
+          <w:lang w:val="en-GB"/>
+        </w:rPr>
+        <w:lastRenderedPageBreak/>
+        <w:t>Static classes:</w:t>
+      </w:r>
+      <w:r>
+        <w:rPr>
+          <w:lang w:val="en-GB"/>
+        </w:rPr>
+        <w:t xml:space="preserve"> methods, fields, constructors</w:t>
+      </w:r>
+      <w:bookmarkEnd w:id="14"/>
+    </w:p>
+    <w:p>
+      <w:pPr>
+        <w:rPr>
+          <w:lang w:val="en-GB"/>
+        </w:rPr>
+      </w:pPr>
       <w:r>
         <w:rPr>
           <w:noProof/>
         </w:rPr>
-        <w:lastRenderedPageBreak/>
         <w:drawing>
-          <wp:anchor distT="0" distB="0" distL="114300" distR="114300" simplePos="0" relativeHeight="251658249" behindDoc="0" locked="0" layoutInCell="1" allowOverlap="1" wp14:anchorId="529C5150" wp14:editId="098887A2">
+          <wp:anchor distT="0" distB="0" distL="114300" distR="114300" simplePos="0" relativeHeight="251658250" behindDoc="0" locked="0" layoutInCell="1" allowOverlap="1" wp14:anchorId="26B75B45" wp14:editId="449A6C36">
+            <wp:simplePos x="0" y="0"/>
+            <wp:positionH relativeFrom="margin">
+              <wp:align>left</wp:align>
+            </wp:positionH>
+            <wp:positionV relativeFrom="paragraph">
+              <wp:posOffset>700405</wp:posOffset>
+            </wp:positionV>
+            <wp:extent cx="5736590" cy="3253740"/>
+            <wp:effectExtent l="0" t="0" r="0" b="3810"/>
+            <wp:wrapSquare wrapText="bothSides"/>
+            <wp:docPr id="16" name="Afbeelding 16"/>
+            <wp:cNvGraphicFramePr>
+              <a:graphicFrameLocks xmlns:a="http://schemas.openxmlformats.org/drawingml/2006/main" noChangeAspect="1"/>
+            </wp:cNvGraphicFramePr>
+            <a:graphic xmlns:a="http://schemas.openxmlformats.org/drawingml/2006/main">
+              <a:graphicData uri="http://schemas.openxmlformats.org/drawingml/2006/picture">
+                <pic:pic xmlns:pic="http://schemas.openxmlformats.org/drawingml/2006/picture">
+                  <pic:nvPicPr>
+                    <pic:cNvPr id="1" name=""/>
+                    <pic:cNvPicPr/>
+                  </pic:nvPicPr>
+                  <pic:blipFill rotWithShape="1">
+                    <a:blip r:embed="rId23"/>
+                    <a:srcRect l="18081" t="13987" r="414" b="3804"/>
+                    <a:stretch/>
+                  </pic:blipFill>
+                  <pic:spPr bwMode="auto">
+                    <a:xfrm>
+                      <a:off x="0" y="0"/>
+                      <a:ext cx="5736590" cy="3253740"/>
+                    </a:xfrm>
+                    <a:prstGeom prst="rect">
+                      <a:avLst/>
+                    </a:prstGeom>
+                    <a:ln>
+                      <a:noFill/>
+                    </a:ln>
+                    <a:extLst>
+                      <a:ext uri="{53640926-AAD7-44D8-BBD7-CCE9431645EC}">
+                        <a14:shadowObscured xmlns:a14="http://schemas.microsoft.com/office/drawing/2010/main"/>
+                      </a:ext>
+                    </a:extLst>
+                  </pic:spPr>
+                </pic:pic>
+              </a:graphicData>
+            </a:graphic>
+            <wp14:sizeRelH relativeFrom="margin">
+              <wp14:pctWidth>0</wp14:pctWidth>
+            </wp14:sizeRelH>
+            <wp14:sizeRelV relativeFrom="margin">
+              <wp14:pctHeight>0</wp14:pctHeight>
+            </wp14:sizeRelV>
+          </wp:anchor>
+        </w:drawing>
+      </w:r>
+    </w:p>
+    <w:p>
+      <w:pPr>
+        <w:rPr>
+          <w:lang w:val="en-GB"/>
+        </w:rPr>
+      </w:pPr>
+      <w:r>
+        <w:rPr>
+          <w:noProof/>
+        </w:rPr>
+        <w:drawing>
+          <wp:anchor distT="0" distB="0" distL="114300" distR="114300" simplePos="0" relativeHeight="251658249" behindDoc="0" locked="0" layoutInCell="1" allowOverlap="1" wp14:anchorId="529C5150" wp14:editId="2F8ED56A">
             <wp:simplePos x="0" y="0"/>
             <wp:positionH relativeFrom="page">
               <wp:align>left</wp:align>
             </wp:positionH>
             <wp:positionV relativeFrom="paragraph">
-              <wp:posOffset>3384578</wp:posOffset>
+              <wp:posOffset>3618865</wp:posOffset>
             </wp:positionV>
             <wp:extent cx="7467600" cy="3320415"/>
             <wp:effectExtent l="0" t="0" r="0" b="0"/>
@@ -3152,144 +3584,59 @@
       </w:r>
     </w:p>
     <w:p>
-      <w:r>
-        <w:t>Hier is een object g</w:t>
-      </w:r>
-      <w:r>
-        <w:t xml:space="preserve">emaakt van de class Showings om zo de films </w:t>
-      </w:r>
-      <w:r>
-        <w:t>beter te kunnen detailleren.</w:t>
-      </w:r>
-    </w:p>
-    <w:p>
-      <w:pPr>
-        <w:pStyle w:val="Heading1"/>
-        <w:jc w:val="center"/>
-        <w:rPr>
-          <w:lang w:val="en-GB"/>
-        </w:rPr>
-      </w:pPr>
-      <w:bookmarkStart w:id="14" w:name="_Toc167714762"/>
-      <w:r>
-        <w:rPr>
-          <w:lang w:val="en-GB"/>
-        </w:rPr>
-        <w:t>Static classes:</w:t>
-      </w:r>
-      <w:r>
-        <w:rPr>
-          <w:lang w:val="en-GB"/>
-        </w:rPr>
-        <w:t xml:space="preserve"> methods, fields, constructors</w:t>
-      </w:r>
-      <w:bookmarkEnd w:id="14"/>
-    </w:p>
-    <w:p>
-      <w:pPr>
-        <w:rPr>
-          <w:lang w:val="en-GB"/>
-        </w:rPr>
-      </w:pPr>
-      <w:r>
-        <w:rPr>
-          <w:noProof/>
-        </w:rPr>
-        <w:drawing>
-          <wp:anchor distT="0" distB="0" distL="114300" distR="114300" simplePos="0" relativeHeight="251658250" behindDoc="0" locked="0" layoutInCell="1" allowOverlap="1" wp14:anchorId="26B75B45" wp14:editId="449A6C36">
-            <wp:simplePos x="0" y="0"/>
-            <wp:positionH relativeFrom="margin">
-              <wp:align>left</wp:align>
-            </wp:positionH>
-            <wp:positionV relativeFrom="paragraph">
-              <wp:posOffset>700405</wp:posOffset>
-            </wp:positionV>
-            <wp:extent cx="5736590" cy="3253740"/>
-            <wp:effectExtent l="0" t="0" r="0" b="3810"/>
-            <wp:wrapSquare wrapText="bothSides"/>
-            <wp:docPr id="16" name="Afbeelding 16"/>
-            <wp:cNvGraphicFramePr>
-              <a:graphicFrameLocks xmlns:a="http://schemas.openxmlformats.org/drawingml/2006/main" noChangeAspect="1"/>
-            </wp:cNvGraphicFramePr>
-            <a:graphic xmlns:a="http://schemas.openxmlformats.org/drawingml/2006/main">
-              <a:graphicData uri="http://schemas.openxmlformats.org/drawingml/2006/picture">
-                <pic:pic xmlns:pic="http://schemas.openxmlformats.org/drawingml/2006/picture">
-                  <pic:nvPicPr>
-                    <pic:cNvPr id="1" name=""/>
-                    <pic:cNvPicPr/>
-                  </pic:nvPicPr>
-                  <pic:blipFill rotWithShape="1">
-                    <a:blip r:embed="rId25"/>
-                    <a:srcRect l="18081" t="13987" r="414" b="3804"/>
-                    <a:stretch/>
-                  </pic:blipFill>
-                  <pic:spPr bwMode="auto">
-                    <a:xfrm>
-                      <a:off x="0" y="0"/>
-                      <a:ext cx="5736590" cy="3253740"/>
-                    </a:xfrm>
-                    <a:prstGeom prst="rect">
-                      <a:avLst/>
-                    </a:prstGeom>
-                    <a:ln>
-                      <a:noFill/>
-                    </a:ln>
-                    <a:extLst>
-                      <a:ext uri="{53640926-AAD7-44D8-BBD7-CCE9431645EC}">
-                        <a14:shadowObscured xmlns:a14="http://schemas.microsoft.com/office/drawing/2010/main"/>
-                      </a:ext>
-                    </a:extLst>
-                  </pic:spPr>
-                </pic:pic>
-              </a:graphicData>
-            </a:graphic>
-            <wp14:sizeRelH relativeFrom="margin">
-              <wp14:pctWidth>0</wp14:pctWidth>
-            </wp14:sizeRelH>
-            <wp14:sizeRelV relativeFrom="margin">
-              <wp14:pctHeight>0</wp14:pctHeight>
-            </wp14:sizeRelV>
-          </wp:anchor>
-        </w:drawing>
-      </w:r>
-    </w:p>
-    <w:p>
-      <w:pPr>
-        <w:rPr>
-          <w:lang w:val="en-GB"/>
-        </w:rPr>
-      </w:pPr>
-    </w:p>
-    <w:p>
-      <w:pPr>
-        <w:rPr>
-          <w:lang w:val="en-GB"/>
-        </w:rPr>
-      </w:pPr>
-    </w:p>
-    <w:p>
-      <w:pPr>
-        <w:rPr>
-          <w:lang w:val="en-GB"/>
-        </w:rPr>
-      </w:pPr>
-    </w:p>
-    <w:p>
-      <w:pPr>
-        <w:rPr>
-          <w:lang w:val="en-GB"/>
-        </w:rPr>
-      </w:pPr>
-    </w:p>
-    <w:p>
-      <w:r>
-        <w:t>Hier word gebruik gemaakt v</w:t>
+      <w:pPr>
+        <w:rPr>
+          <w:lang w:val="en-GB"/>
+        </w:rPr>
+      </w:pPr>
+    </w:p>
+    <w:p>
+      <w:pPr>
+        <w:rPr>
+          <w:lang w:val="en-GB"/>
+        </w:rPr>
+      </w:pPr>
+    </w:p>
+    <w:p>
+      <w:pPr>
+        <w:rPr>
+          <w:lang w:val="en-GB"/>
+        </w:rPr>
+      </w:pPr>
+    </w:p>
+    <w:p>
+      <w:r>
+        <w:t xml:space="preserve">Hier </w:t>
+      </w:r>
+      <w:proofErr w:type="gramStart"/>
+      <w:r>
+        <w:t>word</w:t>
+      </w:r>
+      <w:proofErr w:type="gramEnd"/>
+      <w:r>
+        <w:t xml:space="preserve"> gebruik gemaakt v</w:t>
       </w:r>
       <w:r>
         <w:t xml:space="preserve">an </w:t>
       </w:r>
       <w:r>
-        <w:t xml:space="preserve">een static methods, classes, </w:t>
+        <w:t xml:space="preserve">een </w:t>
+      </w:r>
+      <w:proofErr w:type="spellStart"/>
+      <w:r>
+        <w:t>static</w:t>
+      </w:r>
+      <w:proofErr w:type="spellEnd"/>
+      <w:r>
+        <w:t xml:space="preserve"> </w:t>
+      </w:r>
+      <w:proofErr w:type="spellStart"/>
+      <w:r>
+        <w:t>methods</w:t>
+      </w:r>
+      <w:proofErr w:type="spellEnd"/>
+      <w:r>
+        <w:t xml:space="preserve">, classes, </w:t>
       </w:r>
       <w:r>
         <w:t xml:space="preserve">fields. </w:t>
@@ -3298,13 +3645,37 @@
         <w:t>Er is gekozen voor</w:t>
       </w:r>
       <w:r>
-        <w:t xml:space="preserve"> de static omdat</w:t>
-      </w:r>
-      <w:r>
-        <w:t xml:space="preserve"> je dan de method kan roepen zonder een object omdat er </w:t>
-      </w:r>
-      <w:r>
-        <w:t>maar een mail word doorgegeven.</w:t>
+        <w:t xml:space="preserve"> de </w:t>
+      </w:r>
+      <w:proofErr w:type="spellStart"/>
+      <w:r>
+        <w:t>static</w:t>
+      </w:r>
+      <w:proofErr w:type="spellEnd"/>
+      <w:r>
+        <w:t xml:space="preserve"> omdat</w:t>
+      </w:r>
+      <w:r>
+        <w:t xml:space="preserve"> je dan de </w:t>
+      </w:r>
+      <w:proofErr w:type="spellStart"/>
+      <w:r>
+        <w:t>method</w:t>
+      </w:r>
+      <w:proofErr w:type="spellEnd"/>
+      <w:r>
+        <w:t xml:space="preserve"> kan roepen zonder een object omdat er </w:t>
+      </w:r>
+      <w:r>
+        <w:t xml:space="preserve">maar een mail </w:t>
+      </w:r>
+      <w:proofErr w:type="gramStart"/>
+      <w:r>
+        <w:t>word</w:t>
+      </w:r>
+      <w:proofErr w:type="gramEnd"/>
+      <w:r>
+        <w:t xml:space="preserve"> doorgegeven.</w:t>
       </w:r>
       <w:r>
         <w:t xml:space="preserve"> </w:t>
@@ -3424,7 +3795,7 @@
                     <pic:cNvPicPr/>
                   </pic:nvPicPr>
                   <pic:blipFill rotWithShape="1">
-                    <a:blip r:embed="rId26"/>
+                    <a:blip r:embed="rId25"/>
                     <a:srcRect l="21118" t="30427" r="3094" b="10677"/>
                     <a:stretch/>
                   </pic:blipFill>
@@ -3481,7 +3852,16 @@
     </w:p>
     <w:p>
       <w:r>
-        <w:t>Hier wordt de json f</w:t>
+        <w:lastRenderedPageBreak/>
+        <w:t xml:space="preserve">Hier wordt de </w:t>
+      </w:r>
+      <w:proofErr w:type="spellStart"/>
+      <w:r>
+        <w:t>json</w:t>
+      </w:r>
+      <w:proofErr w:type="spellEnd"/>
+      <w:r>
+        <w:t xml:space="preserve"> f</w:t>
       </w:r>
       <w:r>
         <w:t xml:space="preserve">ile geopend en </w:t>
@@ -3493,7 +3873,15 @@
         <w:t>reserv</w:t>
       </w:r>
       <w:r>
-        <w:t>atie hij wilt verwijder gebaseerd op de reservatie id.</w:t>
+        <w:t xml:space="preserve">atie hij </w:t>
+      </w:r>
+      <w:proofErr w:type="gramStart"/>
+      <w:r>
+        <w:t>wilt</w:t>
+      </w:r>
+      <w:proofErr w:type="gramEnd"/>
+      <w:r>
+        <w:t xml:space="preserve"> verwijder gebaseerd op de reservatie id.</w:t>
       </w:r>
     </w:p>
     <w:p/>
@@ -3551,7 +3939,7 @@
       </w:r>
     </w:p>
     <w:sectPr>
-      <w:footerReference w:type="default" r:id="rId27"/>
+      <w:footerReference w:type="default" r:id="rId26"/>
       <w:pgSz w:w="11906" w:h="16838"/>
       <w:pgMar w:top="1417" w:right="1417" w:bottom="1417" w:left="1417" w:header="708" w:footer="708" w:gutter="0"/>
       <w:cols w:space="708"/>
@@ -3643,10 +4031,6 @@
     </w:p>
   </w:footnote>
 </w:footnotes>
-</file>
-
-<file path=word/numbering.xml><?xml version="1.0" encoding="utf-8"?>
-<w:numbering xmlns:wpc="http://schemas.microsoft.com/office/word/2010/wordprocessingCanvas" xmlns:cx="http://schemas.microsoft.com/office/drawing/2014/chartex" xmlns:cx1="http://schemas.microsoft.com/office/drawing/2015/9/8/chartex" xmlns:cx2="http://schemas.microsoft.com/office/drawing/2015/10/21/chartex" xmlns:cx3="http://schemas.microsoft.com/office/drawing/2016/5/9/chartex" xmlns:cx4="http://schemas.microsoft.com/office/drawing/2016/5/10/chartex" xmlns:cx5="http://schemas.microsoft.com/office/drawing/2016/5/11/chartex" xmlns:cx6="http://schemas.microsoft.com/office/drawing/2016/5/12/chartex" xmlns:cx7="http://schemas.microsoft.com/office/drawing/2016/5/13/chartex" xmlns:cx8="http://schemas.microsoft.com/office/drawing/2016/5/14/chartex" xmlns:mc="http://schemas.openxmlformats.org/markup-compatibility/2006" xmlns:aink="http://schemas.microsoft.com/office/drawing/2016/ink" xmlns:am3d="http://schemas.microsoft.com/office/drawing/2017/model3d" xmlns:o="urn:schemas-microsoft-com:office:office" xmlns:oel="http://schemas.microsoft.com/office/2019/extlst" xmlns:r="http://schemas.openxmlformats.org/officeDocument/2006/relationships" xmlns:m="http://schemas.openxmlformats.org/officeDocument/2006/math" xmlns:v="urn:schemas-microsoft-com:vml" xmlns:wp14="http://schemas.microsoft.com/office/word/2010/wordprocessingDrawing" xmlns:wp="http://schemas.openxmlformats.org/drawingml/2006/wordprocessingDrawing" xmlns:w10="urn:schemas-microsoft-com:office:word" xmlns:w="http://schemas.openxmlformats.org/wordprocessingml/2006/main" xmlns:w14="http://schemas.microsoft.com/office/word/2010/wordml" xmlns:w15="http://schemas.microsoft.com/office/word/2012/wordml" xmlns:w16cex="http://schemas.microsoft.com/office/word/2018/wordml/cex" xmlns:w16cid="http://schemas.microsoft.com/office/word/2016/wordml/cid" xmlns:w16="http://schemas.microsoft.com/office/word/2018/wordml" xmlns:w16sdtdh="http://schemas.microsoft.com/office/word/2020/wordml/sdtdatahash" xmlns:w16se="http://schemas.microsoft.com/office/word/2015/wordml/symex" xmlns:wpg="http://schemas.microsoft.com/office/word/2010/wordprocessingGroup" xmlns:wpi="http://schemas.microsoft.com/office/word/2010/wordprocessingInk" xmlns:wne="http://schemas.microsoft.com/office/word/2006/wordml" xmlns:wps="http://schemas.microsoft.com/office/word/2010/wordprocessingShape" mc:Ignorable="w14 w15 w16se w16cid w16 w16cex w16sdtdh wp14"/>
 </file>
 
 <file path=word/styles.xml><?xml version="1.0" encoding="utf-8"?>
@@ -4469,20 +4853,20 @@
 </file>
 
 <file path=customXml/item1.xml><?xml version="1.0" encoding="utf-8"?>
-<p:properties xmlns:p="http://schemas.microsoft.com/office/2006/metadata/properties" xmlns:xsi="http://www.w3.org/2001/XMLSchema-instance" xmlns:pc="http://schemas.microsoft.com/office/infopath/2007/PartnerControls">
-  <documentManagement>
-    <_activity xmlns="7bc06d2a-3141-4ac7-8ed2-6a5deec08326" xsi:nil="true"/>
-  </documentManagement>
-</p:properties>
-</file>
-
-<file path=customXml/item2.xml><?xml version="1.0" encoding="utf-8"?>
 <?mso-contentType ?>
 <FormTemplates xmlns="http://schemas.microsoft.com/sharepoint/v3/contenttype/forms">
   <Display>DocumentLibraryForm</Display>
   <Edit>DocumentLibraryForm</Edit>
   <New>DocumentLibraryForm</New>
 </FormTemplates>
+</file>
+
+<file path=customXml/item2.xml><?xml version="1.0" encoding="utf-8"?>
+<p:properties xmlns:p="http://schemas.microsoft.com/office/2006/metadata/properties" xmlns:xsi="http://www.w3.org/2001/XMLSchema-instance" xmlns:pc="http://schemas.microsoft.com/office/infopath/2007/PartnerControls">
+  <documentManagement>
+    <_activity xmlns="7bc06d2a-3141-4ac7-8ed2-6a5deec08326" xsi:nil="true"/>
+  </documentManagement>
+</p:properties>
 </file>
 
 <file path=customXml/item3.xml><?xml version="1.0" encoding="utf-8"?>
@@ -4713,26 +5097,19 @@
 </file>
 
 <file path=customXml/itemProps1.xml><?xml version="1.0" encoding="utf-8"?>
-<ds:datastoreItem xmlns:ds="http://schemas.openxmlformats.org/officeDocument/2006/customXml" ds:itemID="{8A4D6F74-7BA5-4ABB-A28A-B977ED3EC499}">
+<ds:datastoreItem xmlns:ds="http://schemas.openxmlformats.org/officeDocument/2006/customXml" ds:itemID="{B986AB8A-2F95-4056-A33A-ABAA299C49C0}">
   <ds:schemaRefs>
-    <ds:schemaRef ds:uri="http://schemas.microsoft.com/office/2006/documentManagement/types"/>
-    <ds:schemaRef ds:uri="http://purl.org/dc/elements/1.1/"/>
-    <ds:schemaRef ds:uri="http://purl.org/dc/dcmitype/"/>
-    <ds:schemaRef ds:uri="7bc06d2a-3141-4ac7-8ed2-6a5deec08326"/>
-    <ds:schemaRef ds:uri="http://schemas.microsoft.com/office/2006/metadata/properties"/>
-    <ds:schemaRef ds:uri="http://purl.org/dc/terms/"/>
-    <ds:schemaRef ds:uri="http://schemas.microsoft.com/office/infopath/2007/PartnerControls"/>
-    <ds:schemaRef ds:uri="http://schemas.openxmlformats.org/package/2006/metadata/core-properties"/>
-    <ds:schemaRef ds:uri="306a2aaf-9625-49cc-a931-f434c1872741"/>
-    <ds:schemaRef ds:uri="http://www.w3.org/XML/1998/namespace"/>
+    <ds:schemaRef ds:uri="http://schemas.microsoft.com/sharepoint/v3/contenttype/forms"/>
   </ds:schemaRefs>
 </ds:datastoreItem>
 </file>
 
 <file path=customXml/itemProps2.xml><?xml version="1.0" encoding="utf-8"?>
-<ds:datastoreItem xmlns:ds="http://schemas.openxmlformats.org/officeDocument/2006/customXml" ds:itemID="{B986AB8A-2F95-4056-A33A-ABAA299C49C0}">
+<ds:datastoreItem xmlns:ds="http://schemas.openxmlformats.org/officeDocument/2006/customXml" ds:itemID="{8A4D6F74-7BA5-4ABB-A28A-B977ED3EC499}">
   <ds:schemaRefs>
-    <ds:schemaRef ds:uri="http://schemas.microsoft.com/sharepoint/v3/contenttype/forms"/>
+    <ds:schemaRef ds:uri="http://schemas.microsoft.com/office/2006/metadata/properties"/>
+    <ds:schemaRef ds:uri="http://schemas.microsoft.com/office/infopath/2007/PartnerControls"/>
+    <ds:schemaRef ds:uri="7bc06d2a-3141-4ac7-8ed2-6a5deec08326"/>
   </ds:schemaRefs>
 </ds:datastoreItem>
 </file>

</xml_diff>